<commit_message>
Adicionada a ideia de Scrum
Aqui foi adicionado a aplicação do Scrum.
</commit_message>
<xml_diff>
--- a/Documentação/PropostaSIColetaLixo.docx
+++ b/Documentação/PropostaSIColetaLixo.docx
@@ -47,11 +47,27 @@
       <w:r>
         <w:t>A execução a realização das outras etapas.</w:t>
       </w:r>
+    </w:p>
+    <w:p/>
+    <w:p>
+      <w:r>
+        <w:t>Scrum poderia ser</w:t>
+      </w:r>
+      <w:r>
+        <w:t xml:space="preserve"> aplicado ao projeto, pois </w:t>
+      </w:r>
+      <w:r>
+        <w:t xml:space="preserve">o modelo espiral que foi o escolhido para a realização do projeto é um </w:t>
+      </w:r>
+      <w:r>
+        <w:t>método ágil.</w:t>
+      </w:r>
       <w:bookmarkStart w:id="0" w:name="_GoBack"/>
       <w:bookmarkEnd w:id="0"/>
+      <w:r>
+        <w:t xml:space="preserve"> </w:t>
+      </w:r>
     </w:p>
-    <w:p/>
-    <w:p/>
     <w:sectPr>
       <w:pgSz w:w="11906" w:h="16838"/>
       <w:pgMar w:top="1417" w:right="1701" w:bottom="1417" w:left="1701" w:header="708" w:footer="708" w:gutter="0"/>

</xml_diff>

<commit_message>
Explicação sobre organização da equipe do projeto
Explicando como seria a equipe e suas funções.
</commit_message>
<xml_diff>
--- a/Documentação/PropostaSIColetaLixo.docx
+++ b/Documentação/PropostaSIColetaLixo.docx
@@ -50,6 +50,21 @@
     </w:p>
     <w:p/>
     <w:p>
+      <w:pPr>
+        <w:rPr>
+          <w:sz w:val="32"/>
+          <w:szCs w:val="32"/>
+        </w:rPr>
+      </w:pPr>
+      <w:r>
+        <w:rPr>
+          <w:sz w:val="32"/>
+          <w:szCs w:val="32"/>
+        </w:rPr>
+        <w:t>SCRUM</w:t>
+      </w:r>
+    </w:p>
+    <w:p>
       <w:r>
         <w:t>Scrum poderia ser</w:t>
       </w:r>
@@ -61,13 +76,127 @@
       </w:r>
       <w:r>
         <w:t>método ágil.</w:t>
+      </w:r>
+      <w:r>
+        <w:t xml:space="preserve"> </w:t>
+      </w:r>
+    </w:p>
+    <w:p/>
+    <w:p>
+      <w:pPr>
+        <w:rPr>
+          <w:sz w:val="32"/>
+          <w:szCs w:val="32"/>
+        </w:rPr>
+      </w:pPr>
+      <w:r>
+        <w:rPr>
+          <w:sz w:val="32"/>
+          <w:szCs w:val="32"/>
+        </w:rPr>
+        <w:t>Organização de equipe</w:t>
+      </w:r>
+    </w:p>
+    <w:p>
+      <w:r>
+        <w:t>A equipe seria organizada da seguinte maneira:</w:t>
+      </w:r>
+    </w:p>
+    <w:p>
+      <w:r>
+        <w:t>- Product Owner(PO)</w:t>
+      </w:r>
+    </w:p>
+    <w:p>
+      <w:r>
+        <w:tab/>
+        <w:t xml:space="preserve">É o responsável </w:t>
+      </w:r>
+      <w:r>
+        <w:t xml:space="preserve">por garantir o retorno do investimento </w:t>
+      </w:r>
+      <w:proofErr w:type="gramStart"/>
+      <w:r>
+        <w:t>e também</w:t>
+      </w:r>
+      <w:proofErr w:type="gramEnd"/>
+      <w:r>
+        <w:t xml:space="preserve"> por conhecer as necessidades do</w:t>
+      </w:r>
+      <w:r>
+        <w:t>(s)</w:t>
+      </w:r>
+      <w:r>
+        <w:t xml:space="preserve"> </w:t>
+      </w:r>
+      <w:r>
+        <w:t>cliente(s).</w:t>
+      </w:r>
+    </w:p>
+    <w:p>
+      <w:r>
+        <w:t>-</w:t>
+      </w:r>
+      <w:r>
+        <w:t xml:space="preserve"> </w:t>
+      </w:r>
+      <w:r>
+        <w:t>ScrumMaster(SM)</w:t>
+      </w:r>
+    </w:p>
+    <w:p>
+      <w:r>
+        <w:tab/>
+      </w:r>
+      <w:r>
+        <w:t xml:space="preserve">É responsável por remover os impedimentos do time, por garantir o uso do Scrum e por </w:t>
+      </w:r>
+      <w:r>
+        <w:t>proteger o time de interferências externas</w:t>
+      </w:r>
+      <w:r>
+        <w:t>.</w:t>
+      </w:r>
+    </w:p>
+    <w:p>
+      <w:r>
+        <w:tab/>
+        <w:t>É único por time, porém pode estar presente em diversos times.</w:t>
+      </w:r>
+    </w:p>
+    <w:p>
+      <w:r>
+        <w:t xml:space="preserve">- Time </w:t>
+      </w:r>
+    </w:p>
+    <w:p>
+      <w:r>
+        <w:tab/>
+        <w:t xml:space="preserve">Composto por </w:t>
+      </w:r>
+      <w:proofErr w:type="gramStart"/>
+      <w:r>
+        <w:t>varias</w:t>
+      </w:r>
+      <w:proofErr w:type="gramEnd"/>
+      <w:r>
+        <w:t xml:space="preserve"> pessoas, que devem ter múltiplas competências para lidar com todas as tarefas do desenvolvimento.</w:t>
       </w:r>
       <w:bookmarkStart w:id="0" w:name="_GoBack"/>
       <w:bookmarkEnd w:id="0"/>
-      <w:r>
-        <w:t xml:space="preserve"> </w:t>
-      </w:r>
-    </w:p>
+    </w:p>
+    <w:p>
+      <w:r>
+        <w:tab/>
+        <w:t>Eles definem metas</w:t>
+      </w:r>
+      <w:r>
+        <w:t xml:space="preserve">, se auto gerenciam e produzem o produto com qualidade para o cliente. </w:t>
+      </w:r>
+    </w:p>
+    <w:p/>
+    <w:p/>
+    <w:p/>
     <w:sectPr>
       <w:pgSz w:w="11906" w:h="16838"/>
       <w:pgMar w:top="1417" w:right="1701" w:bottom="1417" w:left="1701" w:header="708" w:footer="708" w:gutter="0"/>

</xml_diff>